<commit_message>
Fix ERD and class diagrams
</commit_message>
<xml_diff>
--- a/Documents/Диплом_v4_.docx
+++ b/Documents/Диплом_v4_.docx
@@ -4813,32 +4813,57 @@
       <w:r>
         <w:rPr>
           <w:rFonts w:eastAsiaTheme="majorEastAsia"/>
-          <w:szCs w:val="28"/>
-        </w:rPr>
-        <w:pict w14:anchorId="2A425695">
-          <v:shapetype id="_x0000_t75" coordsize="21600,21600" o:spt="75" o:preferrelative="t" path="m@4@5l@4@11@9@11@9@5xe" filled="f" stroked="f">
-            <v:stroke joinstyle="miter"/>
-            <v:formulas>
-              <v:f eqn="if lineDrawn pixelLineWidth 0"/>
-              <v:f eqn="sum @0 1 0"/>
-              <v:f eqn="sum 0 0 @1"/>
-              <v:f eqn="prod @2 1 2"/>
-              <v:f eqn="prod @3 21600 pixelWidth"/>
-              <v:f eqn="prod @3 21600 pixelHeight"/>
-              <v:f eqn="sum @0 0 1"/>
-              <v:f eqn="prod @6 1 2"/>
-              <v:f eqn="prod @7 21600 pixelWidth"/>
-              <v:f eqn="sum @8 21600 0"/>
-              <v:f eqn="prod @7 21600 pixelHeight"/>
-              <v:f eqn="sum @10 21600 0"/>
-            </v:formulas>
-            <v:path o:extrusionok="f" gradientshapeok="t" o:connecttype="rect"/>
-            <o:lock v:ext="edit" aspectratio="t"/>
-          </v:shapetype>
-          <v:shape id="_x0000_i1025" type="#_x0000_t75" style="width:300.5pt;height:251pt">
-            <v:imagedata r:id="rId9" o:title="ERD"/>
-          </v:shape>
-        </w:pict>
+          <w:noProof/>
+          <w:szCs w:val="28"/>
+        </w:rPr>
+        <w:drawing>
+          <wp:inline distT="0" distB="0" distL="0" distR="0" wp14:anchorId="32235E30" wp14:editId="17AE127A">
+            <wp:extent cx="5702300" cy="3290805"/>
+            <wp:effectExtent l="0" t="0" r="0" b="5080"/>
+            <wp:docPr id="4" name="Рисунок 4" descr="D:\Share\Работа\Ваня\c2c-market\Diagrams\ERD.png"/>
+            <wp:cNvGraphicFramePr>
+              <a:graphicFrameLocks xmlns:a="http://schemas.openxmlformats.org/drawingml/2006/main" noChangeAspect="1"/>
+            </wp:cNvGraphicFramePr>
+            <a:graphic xmlns:a="http://schemas.openxmlformats.org/drawingml/2006/main">
+              <a:graphicData uri="http://schemas.openxmlformats.org/drawingml/2006/picture">
+                <pic:pic xmlns:pic="http://schemas.openxmlformats.org/drawingml/2006/picture">
+                  <pic:nvPicPr>
+                    <pic:cNvPr id="0" name="Picture 3" descr="D:\Share\Работа\Ваня\c2c-market\Diagrams\ERD.png"/>
+                    <pic:cNvPicPr>
+                      <a:picLocks noChangeAspect="1" noChangeArrowheads="1"/>
+                    </pic:cNvPicPr>
+                  </pic:nvPicPr>
+                  <pic:blipFill>
+                    <a:blip r:embed="rId9">
+                      <a:extLst>
+                        <a:ext uri="{28A0092B-C50C-407E-A947-70E740481C1C}">
+                          <a14:useLocalDpi xmlns:a14="http://schemas.microsoft.com/office/drawing/2010/main" val="0"/>
+                        </a:ext>
+                      </a:extLst>
+                    </a:blip>
+                    <a:srcRect/>
+                    <a:stretch>
+                      <a:fillRect/>
+                    </a:stretch>
+                  </pic:blipFill>
+                  <pic:spPr bwMode="auto">
+                    <a:xfrm>
+                      <a:off x="0" y="0"/>
+                      <a:ext cx="5711864" cy="3296324"/>
+                    </a:xfrm>
+                    <a:prstGeom prst="rect">
+                      <a:avLst/>
+                    </a:prstGeom>
+                    <a:noFill/>
+                    <a:ln>
+                      <a:noFill/>
+                    </a:ln>
+                  </pic:spPr>
+                </pic:pic>
+              </a:graphicData>
+            </a:graphic>
+          </wp:inline>
+        </w:drawing>
       </w:r>
     </w:p>
     <w:p>
@@ -7427,8 +7452,6 @@
           <w:szCs w:val="28"/>
         </w:rPr>
       </w:pPr>
-      <w:bookmarkStart w:id="22" w:name="_GoBack"/>
-      <w:bookmarkEnd w:id="22"/>
     </w:p>
     <w:p>
       <w:pPr>
@@ -9206,12 +9229,12 @@
       <w:pPr>
         <w:pStyle w:val="1"/>
       </w:pPr>
-      <w:bookmarkStart w:id="23" w:name="_Toc158122785"/>
+      <w:bookmarkStart w:id="22" w:name="_Toc158122785"/>
       <w:r>
         <w:lastRenderedPageBreak/>
         <w:t>ЗАКЛЮЧЕНИЕ</w:t>
       </w:r>
-      <w:bookmarkEnd w:id="23"/>
+      <w:bookmarkEnd w:id="22"/>
     </w:p>
     <w:p>
       <w:pPr>
@@ -9282,12 +9305,12 @@
       <w:pPr>
         <w:pStyle w:val="1"/>
       </w:pPr>
-      <w:bookmarkStart w:id="24" w:name="_Toc158122786"/>
+      <w:bookmarkStart w:id="23" w:name="_Toc158122786"/>
       <w:r>
         <w:lastRenderedPageBreak/>
         <w:t>СПИСОК ИСПОЛЬЗОВАННЫХ ИСТОЧНИКОВ</w:t>
       </w:r>
-      <w:bookmarkEnd w:id="24"/>
+      <w:bookmarkEnd w:id="23"/>
     </w:p>
     <w:p>
       <w:pPr>
@@ -10699,12 +10722,12 @@
       <w:pPr>
         <w:pStyle w:val="1"/>
       </w:pPr>
-      <w:bookmarkStart w:id="25" w:name="_Toc158122787"/>
+      <w:bookmarkStart w:id="24" w:name="_Toc158122787"/>
       <w:r>
         <w:lastRenderedPageBreak/>
         <w:t>ПРИЛОЖЕНИЕ А</w:t>
       </w:r>
-      <w:bookmarkEnd w:id="25"/>
+      <w:bookmarkEnd w:id="24"/>
     </w:p>
     <w:p>
       <w:pPr>
@@ -10818,12 +10841,12 @@
       <w:pPr>
         <w:pStyle w:val="1"/>
       </w:pPr>
-      <w:bookmarkStart w:id="26" w:name="_Toc158122788"/>
+      <w:bookmarkStart w:id="25" w:name="_Toc158122788"/>
       <w:r>
         <w:lastRenderedPageBreak/>
         <w:t>ПРИЛОЖЕНИЕ Б</w:t>
       </w:r>
-      <w:bookmarkEnd w:id="26"/>
+      <w:bookmarkEnd w:id="25"/>
     </w:p>
     <w:p>
       <w:pPr>
@@ -10841,10 +10864,10 @@
           <w:szCs w:val="28"/>
         </w:rPr>
         <w:drawing>
-          <wp:inline distT="0" distB="0" distL="0" distR="0" wp14:anchorId="5CE0B481" wp14:editId="25439CC9">
-            <wp:extent cx="2943239" cy="7933215"/>
-            <wp:effectExtent l="0" t="0" r="0" b="0"/>
-            <wp:docPr id="3" name="Рисунок 3"/>
+          <wp:inline distT="0" distB="0" distL="0" distR="0" wp14:anchorId="02E358F1" wp14:editId="6D8752EB">
+            <wp:extent cx="2716935" cy="7775575"/>
+            <wp:effectExtent l="0" t="0" r="7620" b="0"/>
+            <wp:docPr id="5" name="Рисунок 5" descr="D:\Share\Работа\Ваня\c2c-market\Diagrams\Class.png"/>
             <wp:cNvGraphicFramePr>
               <a:graphicFrameLocks xmlns:a="http://schemas.openxmlformats.org/drawingml/2006/main" noChangeAspect="1"/>
             </wp:cNvGraphicFramePr>
@@ -10852,7 +10875,7 @@
               <a:graphicData uri="http://schemas.openxmlformats.org/drawingml/2006/picture">
                 <pic:pic xmlns:pic="http://schemas.openxmlformats.org/drawingml/2006/picture">
                   <pic:nvPicPr>
-                    <pic:cNvPr id="0" name="Picture 31" descr="Class"/>
+                    <pic:cNvPr id="0" name="Picture 4" descr="D:\Share\Работа\Ваня\c2c-market\Diagrams\Class.png"/>
                     <pic:cNvPicPr>
                       <a:picLocks noChangeAspect="1" noChangeArrowheads="1"/>
                     </pic:cNvPicPr>
@@ -10865,6 +10888,7 @@
                         </a:ext>
                       </a:extLst>
                     </a:blip>
+                    <a:srcRect/>
                     <a:stretch>
                       <a:fillRect/>
                     </a:stretch>
@@ -10872,7 +10896,7 @@
                   <pic:spPr bwMode="auto">
                     <a:xfrm>
                       <a:off x="0" y="0"/>
-                      <a:ext cx="2943239" cy="7933215"/>
+                      <a:ext cx="2726686" cy="7803483"/>
                     </a:xfrm>
                     <a:prstGeom prst="rect">
                       <a:avLst/>
@@ -10888,6 +10912,8 @@
           </wp:inline>
         </w:drawing>
       </w:r>
+      <w:bookmarkStart w:id="26" w:name="_GoBack"/>
+      <w:bookmarkEnd w:id="26"/>
     </w:p>
     <w:p>
       <w:pPr>
@@ -13260,7 +13286,7 @@
 </file>
 
 <file path=customXml/itemProps1.xml><?xml version="1.0" encoding="utf-8"?>
-<ds:datastoreItem xmlns:ds="http://schemas.openxmlformats.org/officeDocument/2006/customXml" ds:itemID="{C47BC8DA-82C1-4B6D-A174-EDFB6070F1EB}">
+<ds:datastoreItem xmlns:ds="http://schemas.openxmlformats.org/officeDocument/2006/customXml" ds:itemID="{CCA7DF75-3EBF-45D4-9284-864BE8845384}">
   <ds:schemaRefs>
     <ds:schemaRef ds:uri="http://schemas.openxmlformats.org/officeDocument/2006/bibliography"/>
   </ds:schemaRefs>

</xml_diff>